<commit_message>
feat(code) ajoute de 1 test au plan de test
[10min][DONE][TEST]
</commit_message>
<xml_diff>
--- a/doc/plan_test/E-P_Test-TeixeiraSottile-PlanTest_gestionTodo.docx
+++ b/doc/plan_test/E-P_Test-TeixeiraSottile-PlanTest_gestionTodo.docx
@@ -1143,6 +1143,61 @@
     </w:p>
     <w:p>
       <w:pPr>
+        <w:pStyle w:val="Paragraphedeliste"/>
+        <w:numPr>
+          <w:ilvl w:val="1"/>
+          <w:numId w:val="19"/>
+        </w:numPr>
+        <w:spacing w:after="160" w:line="279" w:lineRule="auto"/>
+        <w:rPr>
+          <w:lang w:val="fr-CH"/>
+        </w:rPr>
+      </w:pPr>
+      <w:r>
+        <w:rPr>
+          <w:lang w:val="fr-CH"/>
+        </w:rPr>
+        <w:t>TC_U00</w:t>
+      </w:r>
+      <w:r>
+        <w:rPr>
+          <w:lang w:val="fr-CH"/>
+        </w:rPr>
+        <w:t>5</w:t>
+      </w:r>
+      <w:r>
+        <w:rPr>
+          <w:lang w:val="fr-CH"/>
+        </w:rPr>
+        <w:t xml:space="preserve"> : getAllTodo(user_id,query,Todo) </w:t>
+      </w:r>
+      <w:r>
+        <w:rPr>
+          <w:lang w:val="fr-CH"/>
+        </w:rPr>
+        <w:t xml:space="preserve">retourne </w:t>
+      </w:r>
+      <w:r>
+        <w:rPr>
+          <w:lang w:val="fr-CH"/>
+        </w:rPr>
+        <w:t>tous</w:t>
+      </w:r>
+      <w:r>
+        <w:rPr>
+          <w:lang w:val="fr-CH"/>
+        </w:rPr>
+        <w:t xml:space="preserve"> le</w:t>
+      </w:r>
+      <w:r>
+        <w:rPr>
+          <w:lang w:val="fr-CH"/>
+        </w:rPr>
+        <w:t>s todo du user</w:t>
+      </w:r>
+    </w:p>
+    <w:p>
+      <w:pPr>
         <w:pStyle w:val="Titre2"/>
       </w:pPr>
       <w:r>
@@ -1801,6 +1856,7 @@
               <w:rPr>
                 <w:lang w:val="fr-CH"/>
               </w:rPr>
+              <w:lastRenderedPageBreak/>
               <w:t>TC_U002</w:t>
             </w:r>
           </w:p>
@@ -1864,14 +1920,7 @@
               <w:rPr>
                 <w:lang w:val="fr-CH"/>
               </w:rPr>
-              <w:t xml:space="preserve">Les champs modifiés sont </w:t>
-            </w:r>
-            <w:r>
-              <w:rPr>
-                <w:lang w:val="fr-CH"/>
-              </w:rPr>
-              <w:lastRenderedPageBreak/>
-              <w:t>mis à jour</w:t>
+              <w:t>Les champs modifiés sont mis à jour</w:t>
             </w:r>
           </w:p>
         </w:tc>
@@ -1892,7 +1941,6 @@
               <w:rPr>
                 <w:lang w:val="fr-CH"/>
               </w:rPr>
-              <w:lastRenderedPageBreak/>
               <w:t>Dev</w:t>
             </w:r>
           </w:p>
@@ -2123,11 +2171,9 @@
           <w:tcPr>
             <w:cnfStyle w:val="001000000000" w:firstRow="0" w:lastRow="0" w:firstColumn="1" w:lastColumn="0" w:oddVBand="0" w:evenVBand="0" w:oddHBand="0" w:evenHBand="0" w:firstRowFirstColumn="0" w:firstRowLastColumn="0" w:lastRowFirstColumn="0" w:lastRowLastColumn="0"/>
             <w:tcW w:w="0" w:type="auto"/>
-            <w:hideMark/>
           </w:tcPr>
           <w:p>
             <w:pPr>
-              <w:spacing w:after="200" w:line="276" w:lineRule="auto"/>
               <w:rPr>
                 <w:lang w:val="fr-CH"/>
               </w:rPr>
@@ -2136,18 +2182,16 @@
               <w:rPr>
                 <w:lang w:val="fr-CH"/>
               </w:rPr>
-              <w:t>TC_E001</w:t>
+              <w:t>TC_U005</w:t>
             </w:r>
           </w:p>
         </w:tc>
         <w:tc>
           <w:tcPr>
             <w:tcW w:w="0" w:type="auto"/>
-            <w:hideMark/>
           </w:tcPr>
           <w:p>
             <w:pPr>
-              <w:spacing w:after="200" w:line="276" w:lineRule="auto"/>
               <w:cnfStyle w:val="000000100000" w:firstRow="0" w:lastRow="0" w:firstColumn="0" w:lastColumn="0" w:oddVBand="0" w:evenVBand="0" w:oddHBand="1" w:evenHBand="0" w:firstRowFirstColumn="0" w:firstRowLastColumn="0" w:lastRowFirstColumn="0" w:lastRowLastColumn="0"/>
               <w:rPr>
                 <w:lang w:val="fr-CH"/>
@@ -2157,18 +2201,16 @@
               <w:rPr>
                 <w:lang w:val="fr-CH"/>
               </w:rPr>
-              <w:t>E2E</w:t>
+              <w:t>Unitaire</w:t>
             </w:r>
           </w:p>
         </w:tc>
         <w:tc>
           <w:tcPr>
             <w:tcW w:w="0" w:type="auto"/>
-            <w:hideMark/>
           </w:tcPr>
           <w:p>
             <w:pPr>
-              <w:spacing w:after="200" w:line="276" w:lineRule="auto"/>
               <w:cnfStyle w:val="000000100000" w:firstRow="0" w:lastRow="0" w:firstColumn="0" w:lastColumn="0" w:oddVBand="0" w:evenVBand="0" w:oddHBand="1" w:evenHBand="0" w:firstRowFirstColumn="0" w:firstRowLastColumn="0" w:lastRowFirstColumn="0" w:lastRowLastColumn="0"/>
               <w:rPr>
                 <w:lang w:val="fr-CH"/>
@@ -2178,18 +2220,16 @@
               <w:rPr>
                 <w:lang w:val="fr-CH"/>
               </w:rPr>
-              <w:t>Création de Todo</w:t>
+              <w:t>Tout les todo du user</w:t>
             </w:r>
           </w:p>
         </w:tc>
         <w:tc>
           <w:tcPr>
             <w:tcW w:w="0" w:type="auto"/>
-            <w:hideMark/>
           </w:tcPr>
           <w:p>
             <w:pPr>
-              <w:spacing w:after="200" w:line="276" w:lineRule="auto"/>
               <w:cnfStyle w:val="000000100000" w:firstRow="0" w:lastRow="0" w:firstColumn="0" w:lastColumn="0" w:oddVBand="0" w:evenVBand="0" w:oddHBand="1" w:evenHBand="0" w:firstRowFirstColumn="0" w:firstRowLastColumn="0" w:lastRowFirstColumn="0" w:lastRowLastColumn="0"/>
               <w:rPr>
                 <w:lang w:val="fr-CH"/>
@@ -2199,18 +2239,16 @@
               <w:rPr>
                 <w:lang w:val="fr-CH"/>
               </w:rPr>
-              <w:t>Affichage immédiat en liste</w:t>
+              <w:t>Retourne tout les todo du user</w:t>
             </w:r>
           </w:p>
         </w:tc>
         <w:tc>
           <w:tcPr>
             <w:tcW w:w="0" w:type="auto"/>
-            <w:hideMark/>
           </w:tcPr>
           <w:p>
             <w:pPr>
-              <w:spacing w:after="200" w:line="276" w:lineRule="auto"/>
               <w:cnfStyle w:val="000000100000" w:firstRow="0" w:lastRow="0" w:firstColumn="0" w:lastColumn="0" w:oddVBand="0" w:evenVBand="0" w:oddHBand="1" w:evenHBand="0" w:firstRowFirstColumn="0" w:firstRowLastColumn="0" w:lastRowFirstColumn="0" w:lastRowLastColumn="0"/>
               <w:rPr>
                 <w:lang w:val="fr-CH"/>
@@ -2220,7 +2258,7 @@
               <w:rPr>
                 <w:lang w:val="fr-CH"/>
               </w:rPr>
-              <w:t>QA</w:t>
+              <w:t>Dev</w:t>
             </w:r>
           </w:p>
         </w:tc>
@@ -2243,7 +2281,7 @@
               <w:rPr>
                 <w:lang w:val="fr-CH"/>
               </w:rPr>
-              <w:t>TC_E002</w:t>
+              <w:t>TC_E001</w:t>
             </w:r>
           </w:p>
         </w:tc>
@@ -2285,7 +2323,7 @@
               <w:rPr>
                 <w:lang w:val="fr-CH"/>
               </w:rPr>
-              <w:t>Modification</w:t>
+              <w:t>Création de Todo</w:t>
             </w:r>
           </w:p>
         </w:tc>
@@ -2306,7 +2344,7 @@
               <w:rPr>
                 <w:lang w:val="fr-CH"/>
               </w:rPr>
-              <w:t>Les valeurs changées apparaissent</w:t>
+              <w:t>Affichage immédiat en liste</w:t>
             </w:r>
           </w:p>
         </w:tc>
@@ -2353,7 +2391,7 @@
               <w:rPr>
                 <w:lang w:val="fr-CH"/>
               </w:rPr>
-              <w:t>TC_E003</w:t>
+              <w:t>TC_E002</w:t>
             </w:r>
           </w:p>
         </w:tc>
@@ -2395,7 +2433,7 @@
               <w:rPr>
                 <w:lang w:val="fr-CH"/>
               </w:rPr>
-              <w:t>Marquer terminé</w:t>
+              <w:t>Modification</w:t>
             </w:r>
           </w:p>
         </w:tc>
@@ -2416,7 +2454,7 @@
               <w:rPr>
                 <w:lang w:val="fr-CH"/>
               </w:rPr>
-              <w:t>Style modifié / case cochée</w:t>
+              <w:t>Les valeurs changées apparaissent</w:t>
             </w:r>
           </w:p>
         </w:tc>
@@ -2460,7 +2498,7 @@
               <w:rPr>
                 <w:lang w:val="fr-CH"/>
               </w:rPr>
-              <w:t>TC_E004</w:t>
+              <w:t>TC_E003</w:t>
             </w:r>
           </w:p>
         </w:tc>
@@ -2502,7 +2540,7 @@
               <w:rPr>
                 <w:lang w:val="fr-CH"/>
               </w:rPr>
-              <w:t>Suppression</w:t>
+              <w:t>Marquer terminé</w:t>
             </w:r>
           </w:p>
         </w:tc>
@@ -2523,7 +2561,7 @@
               <w:rPr>
                 <w:lang w:val="fr-CH"/>
               </w:rPr>
-              <w:t>La tâche disparaît</w:t>
+              <w:t>Style modifié / case cochée</w:t>
             </w:r>
           </w:p>
         </w:tc>
@@ -2557,6 +2595,113 @@
           <w:tcPr>
             <w:cnfStyle w:val="001000000000" w:firstRow="0" w:lastRow="0" w:firstColumn="1" w:lastColumn="0" w:oddVBand="0" w:evenVBand="0" w:oddHBand="0" w:evenHBand="0" w:firstRowFirstColumn="0" w:firstRowLastColumn="0" w:lastRowFirstColumn="0" w:lastRowLastColumn="0"/>
             <w:tcW w:w="0" w:type="auto"/>
+            <w:hideMark/>
+          </w:tcPr>
+          <w:p>
+            <w:pPr>
+              <w:spacing w:after="200" w:line="276" w:lineRule="auto"/>
+              <w:rPr>
+                <w:lang w:val="fr-CH"/>
+              </w:rPr>
+            </w:pPr>
+            <w:r>
+              <w:rPr>
+                <w:lang w:val="fr-CH"/>
+              </w:rPr>
+              <w:t>TC_E004</w:t>
+            </w:r>
+          </w:p>
+        </w:tc>
+        <w:tc>
+          <w:tcPr>
+            <w:tcW w:w="0" w:type="auto"/>
+            <w:hideMark/>
+          </w:tcPr>
+          <w:p>
+            <w:pPr>
+              <w:spacing w:after="200" w:line="276" w:lineRule="auto"/>
+              <w:cnfStyle w:val="000000100000" w:firstRow="0" w:lastRow="0" w:firstColumn="0" w:lastColumn="0" w:oddVBand="0" w:evenVBand="0" w:oddHBand="1" w:evenHBand="0" w:firstRowFirstColumn="0" w:firstRowLastColumn="0" w:lastRowFirstColumn="0" w:lastRowLastColumn="0"/>
+              <w:rPr>
+                <w:lang w:val="fr-CH"/>
+              </w:rPr>
+            </w:pPr>
+            <w:r>
+              <w:rPr>
+                <w:lang w:val="fr-CH"/>
+              </w:rPr>
+              <w:t>E2E</w:t>
+            </w:r>
+          </w:p>
+        </w:tc>
+        <w:tc>
+          <w:tcPr>
+            <w:tcW w:w="0" w:type="auto"/>
+            <w:hideMark/>
+          </w:tcPr>
+          <w:p>
+            <w:pPr>
+              <w:spacing w:after="200" w:line="276" w:lineRule="auto"/>
+              <w:cnfStyle w:val="000000100000" w:firstRow="0" w:lastRow="0" w:firstColumn="0" w:lastColumn="0" w:oddVBand="0" w:evenVBand="0" w:oddHBand="1" w:evenHBand="0" w:firstRowFirstColumn="0" w:firstRowLastColumn="0" w:lastRowFirstColumn="0" w:lastRowLastColumn="0"/>
+              <w:rPr>
+                <w:lang w:val="fr-CH"/>
+              </w:rPr>
+            </w:pPr>
+            <w:r>
+              <w:rPr>
+                <w:lang w:val="fr-CH"/>
+              </w:rPr>
+              <w:t>Suppression</w:t>
+            </w:r>
+          </w:p>
+        </w:tc>
+        <w:tc>
+          <w:tcPr>
+            <w:tcW w:w="0" w:type="auto"/>
+            <w:hideMark/>
+          </w:tcPr>
+          <w:p>
+            <w:pPr>
+              <w:spacing w:after="200" w:line="276" w:lineRule="auto"/>
+              <w:cnfStyle w:val="000000100000" w:firstRow="0" w:lastRow="0" w:firstColumn="0" w:lastColumn="0" w:oddVBand="0" w:evenVBand="0" w:oddHBand="1" w:evenHBand="0" w:firstRowFirstColumn="0" w:firstRowLastColumn="0" w:lastRowFirstColumn="0" w:lastRowLastColumn="0"/>
+              <w:rPr>
+                <w:lang w:val="fr-CH"/>
+              </w:rPr>
+            </w:pPr>
+            <w:r>
+              <w:rPr>
+                <w:lang w:val="fr-CH"/>
+              </w:rPr>
+              <w:t>La tâche disparaît</w:t>
+            </w:r>
+          </w:p>
+        </w:tc>
+        <w:tc>
+          <w:tcPr>
+            <w:tcW w:w="0" w:type="auto"/>
+            <w:hideMark/>
+          </w:tcPr>
+          <w:p>
+            <w:pPr>
+              <w:spacing w:after="200" w:line="276" w:lineRule="auto"/>
+              <w:cnfStyle w:val="000000100000" w:firstRow="0" w:lastRow="0" w:firstColumn="0" w:lastColumn="0" w:oddVBand="0" w:evenVBand="0" w:oddHBand="1" w:evenHBand="0" w:firstRowFirstColumn="0" w:firstRowLastColumn="0" w:lastRowFirstColumn="0" w:lastRowLastColumn="0"/>
+              <w:rPr>
+                <w:lang w:val="fr-CH"/>
+              </w:rPr>
+            </w:pPr>
+            <w:r>
+              <w:rPr>
+                <w:lang w:val="fr-CH"/>
+              </w:rPr>
+              <w:t>QA</w:t>
+            </w:r>
+          </w:p>
+        </w:tc>
+      </w:tr>
+      <w:tr>
+        <w:tc>
+          <w:tcPr>
+            <w:cnfStyle w:val="001000000000" w:firstRow="0" w:lastRow="0" w:firstColumn="1" w:lastColumn="0" w:oddVBand="0" w:evenVBand="0" w:oddHBand="0" w:evenHBand="0" w:firstRowFirstColumn="0" w:firstRowLastColumn="0" w:lastRowFirstColumn="0" w:lastRowLastColumn="0"/>
+            <w:tcW w:w="0" w:type="auto"/>
           </w:tcPr>
           <w:p>
             <w:pPr>
@@ -2584,7 +2729,7 @@
           </w:tcPr>
           <w:p>
             <w:pPr>
-              <w:cnfStyle w:val="000000100000" w:firstRow="0" w:lastRow="0" w:firstColumn="0" w:lastColumn="0" w:oddVBand="0" w:evenVBand="0" w:oddHBand="1" w:evenHBand="0" w:firstRowFirstColumn="0" w:firstRowLastColumn="0" w:lastRowFirstColumn="0" w:lastRowLastColumn="0"/>
+              <w:cnfStyle w:val="000000000000" w:firstRow="0" w:lastRow="0" w:firstColumn="0" w:lastColumn="0" w:oddVBand="0" w:evenVBand="0" w:oddHBand="0" w:evenHBand="0" w:firstRowFirstColumn="0" w:firstRowLastColumn="0" w:lastRowFirstColumn="0" w:lastRowLastColumn="0"/>
               <w:rPr>
                 <w:lang w:val="fr-CH"/>
               </w:rPr>
@@ -2603,7 +2748,7 @@
           </w:tcPr>
           <w:p>
             <w:pPr>
-              <w:cnfStyle w:val="000000100000" w:firstRow="0" w:lastRow="0" w:firstColumn="0" w:lastColumn="0" w:oddVBand="0" w:evenVBand="0" w:oddHBand="1" w:evenHBand="0" w:firstRowFirstColumn="0" w:firstRowLastColumn="0" w:lastRowFirstColumn="0" w:lastRowLastColumn="0"/>
+              <w:cnfStyle w:val="000000000000" w:firstRow="0" w:lastRow="0" w:firstColumn="0" w:lastColumn="0" w:oddVBand="0" w:evenVBand="0" w:oddHBand="0" w:evenHBand="0" w:firstRowFirstColumn="0" w:firstRowLastColumn="0" w:lastRowFirstColumn="0" w:lastRowLastColumn="0"/>
               <w:rPr>
                 <w:lang w:val="fr-CH"/>
               </w:rPr>
@@ -2622,7 +2767,7 @@
           </w:tcPr>
           <w:p>
             <w:pPr>
-              <w:cnfStyle w:val="000000100000" w:firstRow="0" w:lastRow="0" w:firstColumn="0" w:lastColumn="0" w:oddVBand="0" w:evenVBand="0" w:oddHBand="1" w:evenHBand="0" w:firstRowFirstColumn="0" w:firstRowLastColumn="0" w:lastRowFirstColumn="0" w:lastRowLastColumn="0"/>
+              <w:cnfStyle w:val="000000000000" w:firstRow="0" w:lastRow="0" w:firstColumn="0" w:lastColumn="0" w:oddVBand="0" w:evenVBand="0" w:oddHBand="0" w:evenHBand="0" w:firstRowFirstColumn="0" w:firstRowLastColumn="0" w:lastRowFirstColumn="0" w:lastRowLastColumn="0"/>
               <w:rPr>
                 <w:lang w:val="fr-CH"/>
               </w:rPr>
@@ -2641,7 +2786,7 @@
           </w:tcPr>
           <w:p>
             <w:pPr>
-              <w:cnfStyle w:val="000000100000" w:firstRow="0" w:lastRow="0" w:firstColumn="0" w:lastColumn="0" w:oddVBand="0" w:evenVBand="0" w:oddHBand="1" w:evenHBand="0" w:firstRowFirstColumn="0" w:firstRowLastColumn="0" w:lastRowFirstColumn="0" w:lastRowLastColumn="0"/>
+              <w:cnfStyle w:val="000000000000" w:firstRow="0" w:lastRow="0" w:firstColumn="0" w:lastColumn="0" w:oddVBand="0" w:evenVBand="0" w:oddHBand="0" w:evenHBand="0" w:firstRowFirstColumn="0" w:firstRowLastColumn="0" w:lastRowFirstColumn="0" w:lastRowLastColumn="0"/>
               <w:rPr>
                 <w:lang w:val="fr-CH"/>
               </w:rPr>
@@ -2651,6 +2796,116 @@
                 <w:lang w:val="fr-CH"/>
               </w:rPr>
               <w:t>QA</w:t>
+            </w:r>
+          </w:p>
+        </w:tc>
+      </w:tr>
+      <w:tr>
+        <w:trPr>
+          <w:cnfStyle w:val="000000100000" w:firstRow="0" w:lastRow="0" w:firstColumn="0" w:lastColumn="0" w:oddVBand="0" w:evenVBand="0" w:oddHBand="1" w:evenHBand="0" w:firstRowFirstColumn="0" w:firstRowLastColumn="0" w:lastRowFirstColumn="0" w:lastRowLastColumn="0"/>
+        </w:trPr>
+        <w:tc>
+          <w:tcPr>
+            <w:cnfStyle w:val="001000000000" w:firstRow="0" w:lastRow="0" w:firstColumn="1" w:lastColumn="0" w:oddVBand="0" w:evenVBand="0" w:oddHBand="0" w:evenHBand="0" w:firstRowFirstColumn="0" w:firstRowLastColumn="0" w:lastRowFirstColumn="0" w:lastRowLastColumn="0"/>
+            <w:tcW w:w="0" w:type="auto"/>
+            <w:hideMark/>
+          </w:tcPr>
+          <w:p>
+            <w:pPr>
+              <w:spacing w:after="200" w:line="276" w:lineRule="auto"/>
+              <w:rPr>
+                <w:lang w:val="fr-CH"/>
+              </w:rPr>
+            </w:pPr>
+            <w:r>
+              <w:rPr>
+                <w:lang w:val="fr-CH"/>
+              </w:rPr>
+              <w:t>TC_A001</w:t>
+            </w:r>
+          </w:p>
+        </w:tc>
+        <w:tc>
+          <w:tcPr>
+            <w:tcW w:w="0" w:type="auto"/>
+            <w:hideMark/>
+          </w:tcPr>
+          <w:p>
+            <w:pPr>
+              <w:spacing w:after="200" w:line="276" w:lineRule="auto"/>
+              <w:cnfStyle w:val="000000100000" w:firstRow="0" w:lastRow="0" w:firstColumn="0" w:lastColumn="0" w:oddVBand="0" w:evenVBand="0" w:oddHBand="1" w:evenHBand="0" w:firstRowFirstColumn="0" w:firstRowLastColumn="0" w:lastRowFirstColumn="0" w:lastRowLastColumn="0"/>
+              <w:rPr>
+                <w:lang w:val="fr-CH"/>
+              </w:rPr>
+            </w:pPr>
+            <w:r>
+              <w:rPr>
+                <w:lang w:val="fr-CH"/>
+              </w:rPr>
+              <w:t>UAT</w:t>
+            </w:r>
+          </w:p>
+        </w:tc>
+        <w:tc>
+          <w:tcPr>
+            <w:tcW w:w="0" w:type="auto"/>
+            <w:hideMark/>
+          </w:tcPr>
+          <w:p>
+            <w:pPr>
+              <w:spacing w:after="200" w:line="276" w:lineRule="auto"/>
+              <w:cnfStyle w:val="000000100000" w:firstRow="0" w:lastRow="0" w:firstColumn="0" w:lastColumn="0" w:oddVBand="0" w:evenVBand="0" w:oddHBand="1" w:evenHBand="0" w:firstRowFirstColumn="0" w:firstRowLastColumn="0" w:lastRowFirstColumn="0" w:lastRowLastColumn="0"/>
+              <w:rPr>
+                <w:lang w:val="fr-CH"/>
+              </w:rPr>
+            </w:pPr>
+            <w:r>
+              <w:rPr>
+                <w:lang w:val="fr-CH"/>
+              </w:rPr>
+              <w:t>Description longue</w:t>
+            </w:r>
+          </w:p>
+        </w:tc>
+        <w:tc>
+          <w:tcPr>
+            <w:tcW w:w="0" w:type="auto"/>
+            <w:hideMark/>
+          </w:tcPr>
+          <w:p>
+            <w:pPr>
+              <w:spacing w:after="200" w:line="276" w:lineRule="auto"/>
+              <w:cnfStyle w:val="000000100000" w:firstRow="0" w:lastRow="0" w:firstColumn="0" w:lastColumn="0" w:oddVBand="0" w:evenVBand="0" w:oddHBand="1" w:evenHBand="0" w:firstRowFirstColumn="0" w:firstRowLastColumn="0" w:lastRowFirstColumn="0" w:lastRowLastColumn="0"/>
+              <w:rPr>
+                <w:lang w:val="fr-CH"/>
+              </w:rPr>
+            </w:pPr>
+            <w:r>
+              <w:rPr>
+                <w:lang w:val="fr-CH"/>
+              </w:rPr>
+              <w:t>Retour à la ligne visible</w:t>
+            </w:r>
+          </w:p>
+        </w:tc>
+        <w:tc>
+          <w:tcPr>
+            <w:tcW w:w="0" w:type="auto"/>
+            <w:hideMark/>
+          </w:tcPr>
+          <w:p>
+            <w:pPr>
+              <w:spacing w:after="200" w:line="276" w:lineRule="auto"/>
+              <w:cnfStyle w:val="000000100000" w:firstRow="0" w:lastRow="0" w:firstColumn="0" w:lastColumn="0" w:oddVBand="0" w:evenVBand="0" w:oddHBand="1" w:evenHBand="0" w:firstRowFirstColumn="0" w:firstRowLastColumn="0" w:lastRowFirstColumn="0" w:lastRowLastColumn="0"/>
+              <w:rPr>
+                <w:lang w:val="fr-CH"/>
+              </w:rPr>
+            </w:pPr>
+            <w:r>
+              <w:rPr>
+                <w:lang w:val="fr-CH"/>
+              </w:rPr>
+              <w:t>Utilisateur</w:t>
             </w:r>
           </w:p>
         </w:tc>
@@ -2673,7 +2928,7 @@
               <w:rPr>
                 <w:lang w:val="fr-CH"/>
               </w:rPr>
-              <w:t>TC_A001</w:t>
+              <w:t>TC_A002</w:t>
             </w:r>
           </w:p>
         </w:tc>
@@ -2715,7 +2970,7 @@
               <w:rPr>
                 <w:lang w:val="fr-CH"/>
               </w:rPr>
-              <w:t>Description longue</w:t>
+              <w:t>Clarté des erreurs</w:t>
             </w:r>
           </w:p>
         </w:tc>
@@ -2736,7 +2991,7 @@
               <w:rPr>
                 <w:lang w:val="fr-CH"/>
               </w:rPr>
-              <w:t>Retour à la ligne visible</w:t>
+              <w:t>Messages compris par l’utilisateur</w:t>
             </w:r>
           </w:p>
         </w:tc>
@@ -2783,7 +3038,7 @@
               <w:rPr>
                 <w:lang w:val="fr-CH"/>
               </w:rPr>
-              <w:t>TC_A002</w:t>
+              <w:t>TC_A003</w:t>
             </w:r>
           </w:p>
         </w:tc>
@@ -2825,7 +3080,7 @@
               <w:rPr>
                 <w:lang w:val="fr-CH"/>
               </w:rPr>
-              <w:t>Clarté des erreurs</w:t>
+              <w:t>Ordre d’affichage</w:t>
             </w:r>
           </w:p>
         </w:tc>
@@ -2846,7 +3101,7 @@
               <w:rPr>
                 <w:lang w:val="fr-CH"/>
               </w:rPr>
-              <w:t>Messages compris par l’utilisateur</w:t>
+              <w:t>Tri cohérent et stable</w:t>
             </w:r>
           </w:p>
         </w:tc>
@@ -2890,7 +3145,7 @@
               <w:rPr>
                 <w:lang w:val="fr-CH"/>
               </w:rPr>
-              <w:t>TC_A003</w:t>
+              <w:t>TC_A004</w:t>
             </w:r>
           </w:p>
         </w:tc>
@@ -2932,7 +3187,7 @@
               <w:rPr>
                 <w:lang w:val="fr-CH"/>
               </w:rPr>
-              <w:t>Ordre d’affichage</w:t>
+              <w:t>Large liste</w:t>
             </w:r>
           </w:p>
         </w:tc>
@@ -2953,7 +3208,7 @@
               <w:rPr>
                 <w:lang w:val="fr-CH"/>
               </w:rPr>
-              <w:t>Tri cohérent et stable</w:t>
+              <w:t>Interface toujours lisible</w:t>
             </w:r>
           </w:p>
         </w:tc>
@@ -2966,116 +3221,6 @@
             <w:pPr>
               <w:spacing w:after="200" w:line="276" w:lineRule="auto"/>
               <w:cnfStyle w:val="000000000000" w:firstRow="0" w:lastRow="0" w:firstColumn="0" w:lastColumn="0" w:oddVBand="0" w:evenVBand="0" w:oddHBand="0" w:evenHBand="0" w:firstRowFirstColumn="0" w:firstRowLastColumn="0" w:lastRowFirstColumn="0" w:lastRowLastColumn="0"/>
-              <w:rPr>
-                <w:lang w:val="fr-CH"/>
-              </w:rPr>
-            </w:pPr>
-            <w:r>
-              <w:rPr>
-                <w:lang w:val="fr-CH"/>
-              </w:rPr>
-              <w:t>Utilisateur</w:t>
-            </w:r>
-          </w:p>
-        </w:tc>
-      </w:tr>
-      <w:tr>
-        <w:trPr>
-          <w:cnfStyle w:val="000000100000" w:firstRow="0" w:lastRow="0" w:firstColumn="0" w:lastColumn="0" w:oddVBand="0" w:evenVBand="0" w:oddHBand="1" w:evenHBand="0" w:firstRowFirstColumn="0" w:firstRowLastColumn="0" w:lastRowFirstColumn="0" w:lastRowLastColumn="0"/>
-        </w:trPr>
-        <w:tc>
-          <w:tcPr>
-            <w:cnfStyle w:val="001000000000" w:firstRow="0" w:lastRow="0" w:firstColumn="1" w:lastColumn="0" w:oddVBand="0" w:evenVBand="0" w:oddHBand="0" w:evenHBand="0" w:firstRowFirstColumn="0" w:firstRowLastColumn="0" w:lastRowFirstColumn="0" w:lastRowLastColumn="0"/>
-            <w:tcW w:w="0" w:type="auto"/>
-            <w:hideMark/>
-          </w:tcPr>
-          <w:p>
-            <w:pPr>
-              <w:spacing w:after="200" w:line="276" w:lineRule="auto"/>
-              <w:rPr>
-                <w:lang w:val="fr-CH"/>
-              </w:rPr>
-            </w:pPr>
-            <w:r>
-              <w:rPr>
-                <w:lang w:val="fr-CH"/>
-              </w:rPr>
-              <w:t>TC_A004</w:t>
-            </w:r>
-          </w:p>
-        </w:tc>
-        <w:tc>
-          <w:tcPr>
-            <w:tcW w:w="0" w:type="auto"/>
-            <w:hideMark/>
-          </w:tcPr>
-          <w:p>
-            <w:pPr>
-              <w:spacing w:after="200" w:line="276" w:lineRule="auto"/>
-              <w:cnfStyle w:val="000000100000" w:firstRow="0" w:lastRow="0" w:firstColumn="0" w:lastColumn="0" w:oddVBand="0" w:evenVBand="0" w:oddHBand="1" w:evenHBand="0" w:firstRowFirstColumn="0" w:firstRowLastColumn="0" w:lastRowFirstColumn="0" w:lastRowLastColumn="0"/>
-              <w:rPr>
-                <w:lang w:val="fr-CH"/>
-              </w:rPr>
-            </w:pPr>
-            <w:r>
-              <w:rPr>
-                <w:lang w:val="fr-CH"/>
-              </w:rPr>
-              <w:t>UAT</w:t>
-            </w:r>
-          </w:p>
-        </w:tc>
-        <w:tc>
-          <w:tcPr>
-            <w:tcW w:w="0" w:type="auto"/>
-            <w:hideMark/>
-          </w:tcPr>
-          <w:p>
-            <w:pPr>
-              <w:spacing w:after="200" w:line="276" w:lineRule="auto"/>
-              <w:cnfStyle w:val="000000100000" w:firstRow="0" w:lastRow="0" w:firstColumn="0" w:lastColumn="0" w:oddVBand="0" w:evenVBand="0" w:oddHBand="1" w:evenHBand="0" w:firstRowFirstColumn="0" w:firstRowLastColumn="0" w:lastRowFirstColumn="0" w:lastRowLastColumn="0"/>
-              <w:rPr>
-                <w:lang w:val="fr-CH"/>
-              </w:rPr>
-            </w:pPr>
-            <w:r>
-              <w:rPr>
-                <w:lang w:val="fr-CH"/>
-              </w:rPr>
-              <w:t>Large liste</w:t>
-            </w:r>
-          </w:p>
-        </w:tc>
-        <w:tc>
-          <w:tcPr>
-            <w:tcW w:w="0" w:type="auto"/>
-            <w:hideMark/>
-          </w:tcPr>
-          <w:p>
-            <w:pPr>
-              <w:spacing w:after="200" w:line="276" w:lineRule="auto"/>
-              <w:cnfStyle w:val="000000100000" w:firstRow="0" w:lastRow="0" w:firstColumn="0" w:lastColumn="0" w:oddVBand="0" w:evenVBand="0" w:oddHBand="1" w:evenHBand="0" w:firstRowFirstColumn="0" w:firstRowLastColumn="0" w:lastRowFirstColumn="0" w:lastRowLastColumn="0"/>
-              <w:rPr>
-                <w:lang w:val="fr-CH"/>
-              </w:rPr>
-            </w:pPr>
-            <w:r>
-              <w:rPr>
-                <w:lang w:val="fr-CH"/>
-              </w:rPr>
-              <w:t>Interface toujours lisible</w:t>
-            </w:r>
-          </w:p>
-        </w:tc>
-        <w:tc>
-          <w:tcPr>
-            <w:tcW w:w="0" w:type="auto"/>
-            <w:hideMark/>
-          </w:tcPr>
-          <w:p>
-            <w:pPr>
-              <w:spacing w:after="200" w:line="276" w:lineRule="auto"/>
-              <w:cnfStyle w:val="000000100000" w:firstRow="0" w:lastRow="0" w:firstColumn="0" w:lastColumn="0" w:oddVBand="0" w:evenVBand="0" w:oddHBand="1" w:evenHBand="0" w:firstRowFirstColumn="0" w:firstRowLastColumn="0" w:lastRowFirstColumn="0" w:lastRowLastColumn="0"/>
               <w:rPr>
                 <w:lang w:val="fr-CH"/>
               </w:rPr>
@@ -5756,7 +5901,6 @@
   <w:style w:type="character" w:default="1" w:styleId="Policepardfaut">
     <w:name w:val="Default Paragraph Font"/>
     <w:uiPriority w:val="1"/>
-    <w:semiHidden/>
     <w:unhideWhenUsed/>
   </w:style>
   <w:style w:type="table" w:default="1" w:styleId="TableauNormal">
@@ -16973,30 +17117,6 @@
 </file>
 
 <file path=customXml/item1.xml><?xml version="1.0" encoding="utf-8"?>
-<?mso-contentType ?>
-<FormTemplates xmlns="http://schemas.microsoft.com/sharepoint/v3/contenttype/forms">
-  <Display>DocumentLibraryForm</Display>
-  <Edit>DocumentLibraryForm</Edit>
-  <New>DocumentLibraryForm</New>
-</FormTemplates>
-</file>
-
-<file path=customXml/item2.xml><?xml version="1.0" encoding="utf-8"?>
-<p:properties xmlns:p="http://schemas.microsoft.com/office/2006/metadata/properties" xmlns:xsi="http://www.w3.org/2001/XMLSchema-instance" xmlns:pc="http://schemas.microsoft.com/office/infopath/2007/PartnerControls">
-  <documentManagement>
-    <TaxCatchAll xmlns="eefa3612-053e-497a-ae76-8a76877f5e22" xsi:nil="true"/>
-    <lcf76f155ced4ddcb4097134ff3c332f xmlns="b5cf4370-ac38-4b9e-9836-ef6f5df64f24">
-      <Terms xmlns="http://schemas.microsoft.com/office/infopath/2007/PartnerControls"/>
-    </lcf76f155ced4ddcb4097134ff3c332f>
-  </documentManagement>
-</p:properties>
-</file>
-
-<file path=customXml/item3.xml><?xml version="1.0" encoding="utf-8"?>
-<b:Sources xmlns:b="http://schemas.openxmlformats.org/officeDocument/2006/bibliography" xmlns="http://schemas.openxmlformats.org/officeDocument/2006/bibliography" SelectedStyle="/APA.XSL" StyleName="APA"/>
-</file>
-
-<file path=customXml/item4.xml><?xml version="1.0" encoding="utf-8"?>
 <ct:contentTypeSchema xmlns:ct="http://schemas.microsoft.com/office/2006/metadata/contentType" xmlns:ma="http://schemas.microsoft.com/office/2006/metadata/properties/metaAttributes" ct:_="" ma:_="" ma:contentTypeName="Document" ma:contentTypeID="0x01010080C9F2488912074FB587B9AD9ADAE5BB" ma:contentTypeVersion="11" ma:contentTypeDescription="Crée un document." ma:contentTypeScope="" ma:versionID="a2be162fbe3f4e7426533d26b1680399">
   <xsd:schema xmlns:xsd="http://www.w3.org/2001/XMLSchema" xmlns:xs="http://www.w3.org/2001/XMLSchema" xmlns:p="http://schemas.microsoft.com/office/2006/metadata/properties" xmlns:ns2="b5cf4370-ac38-4b9e-9836-ef6f5df64f24" xmlns:ns3="eefa3612-053e-497a-ae76-8a76877f5e22" targetNamespace="http://schemas.microsoft.com/office/2006/metadata/properties" ma:root="true" ma:fieldsID="9f4499021d7b43c69fca15d3c052133a" ns2:_="" ns3:_="">
     <xsd:import namespace="b5cf4370-ac38-4b9e-9836-ef6f5df64f24"/>
@@ -17191,34 +17311,31 @@
 </ct:contentTypeSchema>
 </file>
 
-<file path=customXml/itemProps1.xml><?xml version="1.0" encoding="utf-8"?>
-<ds:datastoreItem xmlns:ds="http://schemas.openxmlformats.org/officeDocument/2006/customXml" ds:itemID="{0C837B5E-EF8F-48D0-904A-7240EE5FD423}">
-  <ds:schemaRefs>
-    <ds:schemaRef ds:uri="http://schemas.microsoft.com/sharepoint/v3/contenttype/forms"/>
-  </ds:schemaRefs>
-</ds:datastoreItem>
+<file path=customXml/item2.xml><?xml version="1.0" encoding="utf-8"?>
+<b:Sources xmlns:b="http://schemas.openxmlformats.org/officeDocument/2006/bibliography" xmlns="http://schemas.openxmlformats.org/officeDocument/2006/bibliography" SelectedStyle="/APA.XSL" StyleName="APA"/>
 </file>
 
-<file path=customXml/itemProps2.xml><?xml version="1.0" encoding="utf-8"?>
-<ds:datastoreItem xmlns:ds="http://schemas.openxmlformats.org/officeDocument/2006/customXml" ds:itemID="{ACF583FD-5FCD-41F0-B85B-7B8076526DDA}">
-  <ds:schemaRefs>
-    <ds:schemaRef ds:uri="http://schemas.microsoft.com/office/2006/metadata/properties"/>
-    <ds:schemaRef ds:uri="http://schemas.microsoft.com/office/infopath/2007/PartnerControls"/>
-    <ds:schemaRef ds:uri="eefa3612-053e-497a-ae76-8a76877f5e22"/>
-    <ds:schemaRef ds:uri="b5cf4370-ac38-4b9e-9836-ef6f5df64f24"/>
-  </ds:schemaRefs>
-</ds:datastoreItem>
+<file path=customXml/item3.xml><?xml version="1.0" encoding="utf-8"?>
+<p:properties xmlns:p="http://schemas.microsoft.com/office/2006/metadata/properties" xmlns:xsi="http://www.w3.org/2001/XMLSchema-instance" xmlns:pc="http://schemas.microsoft.com/office/infopath/2007/PartnerControls">
+  <documentManagement>
+    <TaxCatchAll xmlns="eefa3612-053e-497a-ae76-8a76877f5e22" xsi:nil="true"/>
+    <lcf76f155ced4ddcb4097134ff3c332f xmlns="b5cf4370-ac38-4b9e-9836-ef6f5df64f24">
+      <Terms xmlns="http://schemas.microsoft.com/office/infopath/2007/PartnerControls"/>
+    </lcf76f155ced4ddcb4097134ff3c332f>
+  </documentManagement>
+</p:properties>
 </file>
 
-<file path=customXml/itemProps3.xml><?xml version="1.0" encoding="utf-8"?>
-<ds:datastoreItem xmlns:ds="http://schemas.openxmlformats.org/officeDocument/2006/customXml" ds:itemID="{EF278816-EC6F-A645-907D-7F25AECB1D4A}">
-  <ds:schemaRefs>
-    <ds:schemaRef ds:uri="http://schemas.openxmlformats.org/officeDocument/2006/bibliography"/>
-  </ds:schemaRefs>
-</ds:datastoreItem>
+<file path=customXml/item4.xml><?xml version="1.0" encoding="utf-8"?>
+<?mso-contentType ?>
+<FormTemplates xmlns="http://schemas.microsoft.com/sharepoint/v3/contenttype/forms">
+  <Display>DocumentLibraryForm</Display>
+  <Edit>DocumentLibraryForm</Edit>
+  <New>DocumentLibraryForm</New>
+</FormTemplates>
 </file>
 
-<file path=customXml/itemProps4.xml><?xml version="1.0" encoding="utf-8"?>
+<file path=customXml/itemProps1.xml><?xml version="1.0" encoding="utf-8"?>
 <ds:datastoreItem xmlns:ds="http://schemas.openxmlformats.org/officeDocument/2006/customXml" ds:itemID="{C549040F-5A85-4B59-9334-2161F972FB3A}">
   <ds:schemaRefs>
     <ds:schemaRef ds:uri="http://schemas.microsoft.com/office/2006/metadata/contentType"/>
@@ -17235,4 +17352,31 @@
     <ds:schemaRef ds:uri="http://schemas.microsoft.com/internal/obd"/>
   </ds:schemaRefs>
 </ds:datastoreItem>
+</file>
+
+<file path=customXml/itemProps2.xml><?xml version="1.0" encoding="utf-8"?>
+<ds:datastoreItem xmlns:ds="http://schemas.openxmlformats.org/officeDocument/2006/customXml" ds:itemID="{EF278816-EC6F-A645-907D-7F25AECB1D4A}">
+  <ds:schemaRefs>
+    <ds:schemaRef ds:uri="http://schemas.openxmlformats.org/officeDocument/2006/bibliography"/>
+  </ds:schemaRefs>
+</ds:datastoreItem>
+</file>
+
+<file path=customXml/itemProps3.xml><?xml version="1.0" encoding="utf-8"?>
+<ds:datastoreItem xmlns:ds="http://schemas.openxmlformats.org/officeDocument/2006/customXml" ds:itemID="{ACF583FD-5FCD-41F0-B85B-7B8076526DDA}">
+  <ds:schemaRefs>
+    <ds:schemaRef ds:uri="http://schemas.microsoft.com/office/2006/metadata/properties"/>
+    <ds:schemaRef ds:uri="http://schemas.microsoft.com/office/infopath/2007/PartnerControls"/>
+    <ds:schemaRef ds:uri="eefa3612-053e-497a-ae76-8a76877f5e22"/>
+    <ds:schemaRef ds:uri="b5cf4370-ac38-4b9e-9836-ef6f5df64f24"/>
+  </ds:schemaRefs>
+</ds:datastoreItem>
+</file>
+
+<file path=customXml/itemProps4.xml><?xml version="1.0" encoding="utf-8"?>
+<ds:datastoreItem xmlns:ds="http://schemas.openxmlformats.org/officeDocument/2006/customXml" ds:itemID="{0C837B5E-EF8F-48D0-904A-7240EE5FD423}">
+  <ds:schemaRefs>
+    <ds:schemaRef ds:uri="http://schemas.microsoft.com/sharepoint/v3/contenttype/forms"/>
+  </ds:schemaRefs>
+</ds:datastoreItem>
 </file>
</xml_diff>